<commit_message>
bug fix: add cud_number for contours and borders
</commit_message>
<xml_diff>
--- a/src/template/common/existparcel.docx
+++ b/src/template/common/existparcel.docx
@@ -1,6 +1,6 @@
 
 <file path=word/document.xml><?xml version="1.0" encoding="utf-8"?>
-<w:document xmlns:wpc="http://schemas.microsoft.com/office/word/2010/wordprocessingCanvas" xmlns:mc="http://schemas.openxmlformats.org/markup-compatibility/2006" xmlns:o="urn:schemas-microsoft-com:office:office" xmlns:r="http://schemas.openxmlformats.org/officeDocument/2006/relationships" xmlns:m="http://schemas.openxmlformats.org/officeDocument/2006/math" xmlns:v="urn:schemas-microsoft-com:vml" xmlns:wp14="http://schemas.microsoft.com/office/word/2010/wordprocessingDrawing" xmlns:wp="http://schemas.openxmlformats.org/drawingml/2006/wordprocessingDrawing" xmlns:w10="urn:schemas-microsoft-com:office:word" xmlns:w="http://schemas.openxmlformats.org/wordprocessingml/2006/main" xmlns:w14="http://schemas.microsoft.com/office/word/2010/wordml" xmlns:w15="http://schemas.microsoft.com/office/word/2012/wordml" xmlns:wpg="http://schemas.microsoft.com/office/word/2010/wordprocessingGroup" xmlns:wpi="http://schemas.microsoft.com/office/word/2010/wordprocessingInk" xmlns:wne="http://schemas.microsoft.com/office/word/2006/wordml" xmlns:wps="http://schemas.microsoft.com/office/word/2010/wordprocessingShape" mc:Ignorable="w14 w15 wp14">
+<w:document xmlns:wpc="http://schemas.microsoft.com/office/word/2010/wordprocessingCanvas" xmlns:cx="http://schemas.microsoft.com/office/drawing/2014/chartex" xmlns:cx1="http://schemas.microsoft.com/office/drawing/2015/9/8/chartex" xmlns:cx2="http://schemas.microsoft.com/office/drawing/2015/10/21/chartex" xmlns:cx3="http://schemas.microsoft.com/office/drawing/2016/5/9/chartex" xmlns:cx4="http://schemas.microsoft.com/office/drawing/2016/5/10/chartex" xmlns:cx5="http://schemas.microsoft.com/office/drawing/2016/5/11/chartex" xmlns:cx6="http://schemas.microsoft.com/office/drawing/2016/5/12/chartex" xmlns:cx7="http://schemas.microsoft.com/office/drawing/2016/5/13/chartex" xmlns:cx8="http://schemas.microsoft.com/office/drawing/2016/5/14/chartex" xmlns:mc="http://schemas.openxmlformats.org/markup-compatibility/2006" xmlns:aink="http://schemas.microsoft.com/office/drawing/2016/ink" xmlns:am3d="http://schemas.microsoft.com/office/drawing/2017/model3d" xmlns:o="urn:schemas-microsoft-com:office:office" xmlns:r="http://schemas.openxmlformats.org/officeDocument/2006/relationships" xmlns:m="http://schemas.openxmlformats.org/officeDocument/2006/math" xmlns:v="urn:schemas-microsoft-com:vml" xmlns:wp14="http://schemas.microsoft.com/office/word/2010/wordprocessingDrawing" xmlns:wp="http://schemas.openxmlformats.org/drawingml/2006/wordprocessingDrawing" xmlns:w10="urn:schemas-microsoft-com:office:word" xmlns:w="http://schemas.openxmlformats.org/wordprocessingml/2006/main" xmlns:w14="http://schemas.microsoft.com/office/word/2010/wordml" xmlns:w15="http://schemas.microsoft.com/office/word/2012/wordml" xmlns:w16cid="http://schemas.microsoft.com/office/word/2016/wordml/cid" xmlns:w16se="http://schemas.microsoft.com/office/word/2015/wordml/symex" xmlns:wpg="http://schemas.microsoft.com/office/word/2010/wordprocessingGroup" xmlns:wpi="http://schemas.microsoft.com/office/word/2010/wordprocessingInk" xmlns:wne="http://schemas.microsoft.com/office/word/2006/wordml" xmlns:wps="http://schemas.microsoft.com/office/word/2010/wordprocessingShape" mc:Ignorable="w14 w15 w16se w16cid wp14">
   <w:body>
     <w:tbl>
       <w:tblPr>
@@ -1003,6 +1003,7 @@
               <w:t xml:space="preserve">if </w:t>
             </w:r>
             <w:proofErr w:type="spellStart"/>
+            <w:proofErr w:type="gramStart"/>
             <w:r>
               <w:rPr>
                 <w:bCs/>
@@ -1013,6 +1014,7 @@
               <w:t>item.contour</w:t>
             </w:r>
             <w:proofErr w:type="spellEnd"/>
+            <w:proofErr w:type="gramEnd"/>
             <w:r>
               <w:rPr>
                 <w:bCs/>
@@ -1575,6 +1577,7 @@
               </w:rPr>
               <w:t>item</w:t>
             </w:r>
+            <w:proofErr w:type="gramEnd"/>
             <w:r>
               <w:rPr>
                 <w:sz w:val="20"/>
@@ -1594,7 +1597,6 @@
               <w:t>newY</w:t>
             </w:r>
             <w:proofErr w:type="spellEnd"/>
-            <w:proofErr w:type="gramEnd"/>
             <w:r>
               <w:rPr>
                 <w:sz w:val="20"/>
@@ -1734,17 +1736,7 @@
                 <w:szCs w:val="22"/>
                 <w:lang w:val="en-US"/>
               </w:rPr>
-              <w:t xml:space="preserve"> </w:t>
-            </w:r>
-            <w:proofErr w:type="spellStart"/>
-            <w:r>
-              <w:rPr>
-                <w:bCs/>
-                <w:sz w:val="22"/>
-                <w:szCs w:val="22"/>
-                <w:lang w:val="en-US"/>
-              </w:rPr>
-              <w:t>end</w:t>
+              <w:t xml:space="preserve"> end</w:t>
             </w:r>
             <w:r>
               <w:rPr>
@@ -1755,7 +1747,6 @@
               </w:rPr>
               <w:t>if</w:t>
             </w:r>
-            <w:proofErr w:type="spellEnd"/>
             <w:r>
               <w:rPr>
                 <w:bCs/>
@@ -2460,6 +2451,7 @@
               <w:t xml:space="preserve">if </w:t>
             </w:r>
             <w:proofErr w:type="spellStart"/>
+            <w:proofErr w:type="gramStart"/>
             <w:r>
               <w:rPr>
                 <w:bCs/>
@@ -2470,6 +2462,7 @@
               <w:t>item.contour</w:t>
             </w:r>
             <w:proofErr w:type="spellEnd"/>
+            <w:proofErr w:type="gramEnd"/>
             <w:r>
               <w:rPr>
                 <w:bCs/>
@@ -2834,6 +2827,7 @@
               </w:rPr>
               <w:t>item</w:t>
             </w:r>
+            <w:proofErr w:type="gramEnd"/>
             <w:r>
               <w:rPr>
                 <w:sz w:val="20"/>
@@ -2850,7 +2844,6 @@
               <w:t>length</w:t>
             </w:r>
             <w:proofErr w:type="spellEnd"/>
-            <w:proofErr w:type="gramEnd"/>
             <w:r>
               <w:rPr>
                 <w:sz w:val="20"/>
@@ -2937,17 +2930,7 @@
                 <w:szCs w:val="22"/>
                 <w:lang w:val="en-US"/>
               </w:rPr>
-              <w:t xml:space="preserve"> </w:t>
-            </w:r>
-            <w:proofErr w:type="spellStart"/>
-            <w:r>
-              <w:rPr>
-                <w:bCs/>
-                <w:sz w:val="22"/>
-                <w:szCs w:val="22"/>
-                <w:lang w:val="en-US"/>
-              </w:rPr>
-              <w:t>end</w:t>
+              <w:t xml:space="preserve"> end</w:t>
             </w:r>
             <w:r>
               <w:rPr>
@@ -2958,7 +2941,6 @@
               </w:rPr>
               <w:t>if</w:t>
             </w:r>
-            <w:proofErr w:type="spellEnd"/>
             <w:r>
               <w:rPr>
                 <w:bCs/>
@@ -5162,6 +5144,7 @@
                 <w:lang w:val="en-US"/>
               </w:rPr>
             </w:pPr>
+            <w:proofErr w:type="gramStart"/>
             <w:r>
               <w:rPr>
                 <w:sz w:val="20"/>
@@ -5177,7 +5160,16 @@
                 <w:szCs w:val="20"/>
                 <w:lang w:val="en-US"/>
               </w:rPr>
-              <w:t>item.point</w:t>
+              <w:t>item</w:t>
+            </w:r>
+            <w:proofErr w:type="gramEnd"/>
+            <w:r>
+              <w:rPr>
+                <w:sz w:val="20"/>
+                <w:szCs w:val="20"/>
+                <w:lang w:val="en-US"/>
+              </w:rPr>
+              <w:t>.point</w:t>
             </w:r>
             <w:proofErr w:type="spellEnd"/>
             <w:r>
@@ -5544,27 +5536,7 @@
                 <w:szCs w:val="22"/>
                 <w:lang w:val="en-US"/>
               </w:rPr>
-              <w:t xml:space="preserve"> </w:t>
-            </w:r>
-            <w:proofErr w:type="spellStart"/>
-            <w:r>
-              <w:rPr>
-                <w:bCs/>
-                <w:sz w:val="22"/>
-                <w:szCs w:val="22"/>
-                <w:lang w:val="en-US"/>
-              </w:rPr>
-              <w:t>endif</w:t>
-            </w:r>
-            <w:proofErr w:type="spellEnd"/>
-            <w:r>
-              <w:rPr>
-                <w:bCs/>
-                <w:sz w:val="22"/>
-                <w:szCs w:val="22"/>
-                <w:lang w:val="en-US"/>
-              </w:rPr>
-              <w:t xml:space="preserve"> %}</w:t>
+              <w:t xml:space="preserve"> endif %}</w:t>
             </w:r>
           </w:p>
         </w:tc>
@@ -6083,6 +6055,7 @@
               </w:rPr>
               <w:t>el</w:t>
             </w:r>
+            <w:proofErr w:type="gramEnd"/>
             <w:r>
               <w:rPr>
                 <w:sz w:val="20"/>
@@ -6100,7 +6073,6 @@
               <w:t>definition</w:t>
             </w:r>
             <w:proofErr w:type="spellEnd"/>
-            <w:proofErr w:type="gramEnd"/>
             <w:r>
               <w:rPr>
                 <w:sz w:val="20"/>
@@ -6274,7 +6246,6 @@
               </w:rPr>
               <w:t xml:space="preserve">Средняя </w:t>
             </w:r>
-            <w:proofErr w:type="spellStart"/>
             <w:r>
               <w:rPr>
                 <w:b/>
@@ -6283,7 +6254,6 @@
               </w:rPr>
               <w:t>квадратическая</w:t>
             </w:r>
-            <w:proofErr w:type="spellEnd"/>
             <w:r>
               <w:rPr>
                 <w:b/>
@@ -6757,6 +6727,7 @@
               <w:t xml:space="preserve">if </w:t>
             </w:r>
             <w:proofErr w:type="spellStart"/>
+            <w:proofErr w:type="gramStart"/>
             <w:r>
               <w:rPr>
                 <w:bCs/>
@@ -6767,6 +6738,7 @@
               <w:t>item.contour</w:t>
             </w:r>
             <w:proofErr w:type="spellEnd"/>
+            <w:proofErr w:type="gramEnd"/>
             <w:r>
               <w:rPr>
                 <w:bCs/>
@@ -6806,93 +6778,45 @@
                 <w:lang w:val="en-US"/>
               </w:rPr>
             </w:pPr>
-            <w:r>
-              <w:rPr>
-                <w:sz w:val="20"/>
-                <w:szCs w:val="20"/>
-                <w:u w:val="single"/>
+            <w:proofErr w:type="gramStart"/>
+            <w:r>
+              <w:rPr>
+                <w:bCs/>
+                <w:sz w:val="22"/>
+                <w:szCs w:val="22"/>
                 <w:lang w:val="en-US"/>
               </w:rPr>
               <w:t xml:space="preserve">{{ </w:t>
             </w:r>
-            <w:r>
-              <w:rPr>
-                <w:sz w:val="20"/>
-                <w:szCs w:val="20"/>
-                <w:u w:val="single"/>
-                <w:lang w:val="en-US"/>
-              </w:rPr>
-              <w:t>el</w:t>
-            </w:r>
-            <w:r>
-              <w:rPr>
-                <w:sz w:val="20"/>
-                <w:szCs w:val="20"/>
-                <w:u w:val="single"/>
-                <w:lang w:val="en-US"/>
-              </w:rPr>
-              <w:t>.</w:t>
-            </w:r>
-            <w:r>
-              <w:rPr>
-                <w:u w:val="single"/>
-              </w:rPr>
-              <w:t xml:space="preserve"> </w:t>
-            </w:r>
             <w:proofErr w:type="spellStart"/>
             <w:r>
               <w:rPr>
-                <w:u w:val="single"/>
-              </w:rPr>
-              <w:t>definition</w:t>
+                <w:bCs/>
+                <w:sz w:val="22"/>
+                <w:szCs w:val="22"/>
+                <w:lang w:val="en-US"/>
+              </w:rPr>
+              <w:t>item</w:t>
+            </w:r>
+            <w:proofErr w:type="gramEnd"/>
+            <w:r>
+              <w:rPr>
+                <w:bCs/>
+                <w:sz w:val="22"/>
+                <w:szCs w:val="22"/>
+                <w:lang w:val="en-US"/>
+              </w:rPr>
+              <w:t>.contour</w:t>
             </w:r>
             <w:proofErr w:type="spellEnd"/>
             <w:r>
               <w:rPr>
-                <w:sz w:val="20"/>
-                <w:szCs w:val="20"/>
-                <w:u w:val="single"/>
+                <w:bCs/>
+                <w:sz w:val="22"/>
+                <w:szCs w:val="22"/>
                 <w:lang w:val="en-US"/>
               </w:rPr>
               <w:t xml:space="preserve"> }}</w:t>
-            </w:r>
-            <w:r>
-              <w:rPr>
-                <w:sz w:val="20"/>
-                <w:szCs w:val="20"/>
-                <w:u w:val="single"/>
-                <w:lang w:val="en-US"/>
-              </w:rPr>
-              <w:t>(</w:t>
-            </w:r>
-            <w:r>
-              <w:rPr>
-                <w:bCs/>
-                <w:sz w:val="22"/>
-                <w:szCs w:val="22"/>
-                <w:lang w:val="en-US"/>
-              </w:rPr>
-              <w:t xml:space="preserve">{{ </w:t>
-            </w:r>
-            <w:proofErr w:type="spellStart"/>
-            <w:r>
-              <w:rPr>
-                <w:bCs/>
-                <w:sz w:val="22"/>
-                <w:szCs w:val="22"/>
-                <w:lang w:val="en-US"/>
-              </w:rPr>
-              <w:t>item.contour</w:t>
-            </w:r>
-            <w:proofErr w:type="spellEnd"/>
-            <w:r>
-              <w:rPr>
-                <w:bCs/>
-                <w:sz w:val="22"/>
-                <w:szCs w:val="22"/>
-                <w:lang w:val="en-US"/>
-              </w:rPr>
-              <w:t xml:space="preserve"> }})</w:t>
             </w:r>
           </w:p>
         </w:tc>
@@ -7136,10 +7060,17 @@
                 <w:sz w:val="20"/>
                 <w:szCs w:val="20"/>
               </w:rPr>
-              <w:t>item.numGeopoint</w:t>
+              <w:t>item</w:t>
+            </w:r>
+            <w:proofErr w:type="gramEnd"/>
+            <w:r>
+              <w:rPr>
+                <w:sz w:val="20"/>
+                <w:szCs w:val="20"/>
+              </w:rPr>
+              <w:t>.numGeopoint</w:t>
             </w:r>
             <w:proofErr w:type="spellEnd"/>
-            <w:proofErr w:type="gramEnd"/>
             <w:r>
               <w:rPr>
                 <w:sz w:val="20"/>
@@ -7354,17 +7285,7 @@
                 <w:szCs w:val="22"/>
                 <w:lang w:val="en-US"/>
               </w:rPr>
-              <w:t xml:space="preserve"> </w:t>
-            </w:r>
-            <w:proofErr w:type="spellStart"/>
-            <w:r>
-              <w:rPr>
-                <w:bCs/>
-                <w:sz w:val="22"/>
-                <w:szCs w:val="22"/>
-                <w:lang w:val="en-US"/>
-              </w:rPr>
-              <w:t>end</w:t>
+              <w:t xml:space="preserve"> end</w:t>
             </w:r>
             <w:r>
               <w:rPr>
@@ -7375,7 +7296,6 @@
               </w:rPr>
               <w:t>if</w:t>
             </w:r>
-            <w:proofErr w:type="spellEnd"/>
             <w:r>
               <w:rPr>
                 <w:bCs/>
@@ -7826,7 +7746,6 @@
               </w:rPr>
               <w:t xml:space="preserve">Средняя </w:t>
             </w:r>
-            <w:proofErr w:type="spellStart"/>
             <w:r>
               <w:rPr>
                 <w:b/>
@@ -7835,7 +7754,6 @@
               </w:rPr>
               <w:t>квадратическая</w:t>
             </w:r>
-            <w:proofErr w:type="spellEnd"/>
             <w:r>
               <w:rPr>
                 <w:b/>
@@ -8336,27 +8254,7 @@
                 <w:szCs w:val="22"/>
                 <w:lang w:val="en-US"/>
               </w:rPr>
-              <w:t xml:space="preserve"> </w:t>
-            </w:r>
-            <w:proofErr w:type="spellStart"/>
-            <w:r>
-              <w:rPr>
-                <w:bCs/>
-                <w:sz w:val="22"/>
-                <w:szCs w:val="22"/>
-                <w:lang w:val="en-US"/>
-              </w:rPr>
-              <w:t>endif</w:t>
-            </w:r>
-            <w:proofErr w:type="spellEnd"/>
-            <w:r>
-              <w:rPr>
-                <w:bCs/>
-                <w:sz w:val="22"/>
-                <w:szCs w:val="22"/>
-                <w:lang w:val="en-US"/>
-              </w:rPr>
-              <w:t xml:space="preserve"> %}</w:t>
+              <w:t xml:space="preserve"> endif %}</w:t>
             </w:r>
           </w:p>
         </w:tc>
@@ -8693,6 +8591,7 @@
               </w:rPr>
               <w:t>el</w:t>
             </w:r>
+            <w:proofErr w:type="gramEnd"/>
             <w:r>
               <w:rPr>
                 <w:sz w:val="20"/>
@@ -8708,7 +8607,6 @@
               </w:rPr>
               <w:t>definition</w:t>
             </w:r>
-            <w:proofErr w:type="gramEnd"/>
             <w:r>
               <w:rPr>
                 <w:sz w:val="20"/>
@@ -8851,7 +8749,6 @@
               </w:rPr>
               <w:t xml:space="preserve">Средняя </w:t>
             </w:r>
-            <w:proofErr w:type="spellStart"/>
             <w:r>
               <w:rPr>
                 <w:b/>
@@ -8860,7 +8757,6 @@
               </w:rPr>
               <w:t>квадратическая</w:t>
             </w:r>
-            <w:proofErr w:type="spellEnd"/>
             <w:r>
               <w:rPr>
                 <w:b/>
@@ -9516,6 +9412,7 @@
               <w:t xml:space="preserve">if </w:t>
             </w:r>
             <w:proofErr w:type="spellStart"/>
+            <w:proofErr w:type="gramStart"/>
             <w:r>
               <w:rPr>
                 <w:bCs/>
@@ -9526,6 +9423,7 @@
               <w:t>item.contour</w:t>
             </w:r>
             <w:proofErr w:type="spellEnd"/>
+            <w:proofErr w:type="gramEnd"/>
             <w:r>
               <w:rPr>
                 <w:bCs/>
@@ -9566,92 +9464,35 @@
             </w:pPr>
             <w:r>
               <w:rPr>
-                <w:sz w:val="20"/>
-                <w:szCs w:val="20"/>
-                <w:u w:val="single"/>
+                <w:bCs/>
+                <w:sz w:val="22"/>
+                <w:szCs w:val="22"/>
                 <w:lang w:val="en-US"/>
               </w:rPr>
               <w:t xml:space="preserve">{{ </w:t>
             </w:r>
-            <w:r>
-              <w:rPr>
-                <w:sz w:val="20"/>
-                <w:szCs w:val="20"/>
-                <w:u w:val="single"/>
-                <w:lang w:val="en-US"/>
-              </w:rPr>
-              <w:t>el</w:t>
-            </w:r>
-            <w:r>
-              <w:rPr>
-                <w:sz w:val="20"/>
-                <w:szCs w:val="20"/>
-                <w:u w:val="single"/>
-                <w:lang w:val="en-US"/>
-              </w:rPr>
-              <w:t>.</w:t>
-            </w:r>
-            <w:r>
-              <w:rPr>
-                <w:u w:val="single"/>
-              </w:rPr>
-              <w:t xml:space="preserve"> </w:t>
-            </w:r>
             <w:proofErr w:type="spellStart"/>
             <w:r>
               <w:rPr>
-                <w:u w:val="single"/>
-              </w:rPr>
-              <w:t>definition</w:t>
+                <w:bCs/>
+                <w:sz w:val="22"/>
+                <w:szCs w:val="22"/>
+                <w:lang w:val="en-US"/>
+              </w:rPr>
+              <w:t>item.contour</w:t>
             </w:r>
             <w:proofErr w:type="spellEnd"/>
             <w:r>
               <w:rPr>
-                <w:sz w:val="20"/>
-                <w:szCs w:val="20"/>
-                <w:u w:val="single"/>
+                <w:bCs/>
+                <w:sz w:val="22"/>
+                <w:szCs w:val="22"/>
                 <w:lang w:val="en-US"/>
               </w:rPr>
               <w:t xml:space="preserve"> }}</w:t>
             </w:r>
-            <w:r>
-              <w:rPr>
-                <w:sz w:val="20"/>
-                <w:szCs w:val="20"/>
-                <w:u w:val="single"/>
-                <w:lang w:val="en-US"/>
-              </w:rPr>
-              <w:t>(</w:t>
-            </w:r>
-            <w:r>
-              <w:rPr>
-                <w:bCs/>
-                <w:sz w:val="22"/>
-                <w:szCs w:val="22"/>
-                <w:lang w:val="en-US"/>
-              </w:rPr>
-              <w:t xml:space="preserve">{{ </w:t>
-            </w:r>
-            <w:proofErr w:type="spellStart"/>
-            <w:r>
-              <w:rPr>
-                <w:bCs/>
-                <w:sz w:val="22"/>
-                <w:szCs w:val="22"/>
-                <w:lang w:val="en-US"/>
-              </w:rPr>
-              <w:t>item.contour</w:t>
-            </w:r>
-            <w:proofErr w:type="spellEnd"/>
-            <w:r>
-              <w:rPr>
-                <w:bCs/>
-                <w:sz w:val="22"/>
-                <w:szCs w:val="22"/>
-                <w:lang w:val="en-US"/>
-              </w:rPr>
-              <w:t xml:space="preserve"> }})</w:t>
-            </w:r>
+            <w:bookmarkStart w:id="16" w:name="_GoBack"/>
+            <w:bookmarkEnd w:id="16"/>
           </w:p>
         </w:tc>
       </w:tr>
@@ -10063,6 +9904,7 @@
               </w:rPr>
               <w:t>item</w:t>
             </w:r>
+            <w:proofErr w:type="gramEnd"/>
             <w:r>
               <w:rPr>
                 <w:sz w:val="20"/>
@@ -10080,7 +9922,6 @@
               <w:t>newY</w:t>
             </w:r>
             <w:proofErr w:type="spellEnd"/>
-            <w:proofErr w:type="gramEnd"/>
             <w:r>
               <w:rPr>
                 <w:sz w:val="20"/>
@@ -10211,17 +10052,7 @@
                 <w:szCs w:val="22"/>
                 <w:lang w:val="en-US"/>
               </w:rPr>
-              <w:t xml:space="preserve"> </w:t>
-            </w:r>
-            <w:proofErr w:type="spellStart"/>
-            <w:r>
-              <w:rPr>
-                <w:bCs/>
-                <w:sz w:val="22"/>
-                <w:szCs w:val="22"/>
-                <w:lang w:val="en-US"/>
-              </w:rPr>
-              <w:t>end</w:t>
+              <w:t xml:space="preserve"> end</w:t>
             </w:r>
             <w:r>
               <w:rPr>
@@ -10232,7 +10063,6 @@
               </w:rPr>
               <w:t>if</w:t>
             </w:r>
-            <w:proofErr w:type="spellEnd"/>
             <w:r>
               <w:rPr>
                 <w:bCs/>
@@ -10625,7 +10455,6 @@
               </w:rPr>
               <w:t xml:space="preserve">Средняя </w:t>
             </w:r>
-            <w:proofErr w:type="spellStart"/>
             <w:r>
               <w:rPr>
                 <w:b/>
@@ -10634,7 +10463,6 @@
               </w:rPr>
               <w:t>квадратическая</w:t>
             </w:r>
-            <w:proofErr w:type="spellEnd"/>
             <w:r>
               <w:rPr>
                 <w:b/>
@@ -11366,27 +11194,7 @@
                 <w:szCs w:val="22"/>
                 <w:lang w:val="en-US"/>
               </w:rPr>
-              <w:t xml:space="preserve"> </w:t>
-            </w:r>
-            <w:proofErr w:type="spellStart"/>
-            <w:r>
-              <w:rPr>
-                <w:bCs/>
-                <w:sz w:val="22"/>
-                <w:szCs w:val="22"/>
-                <w:lang w:val="en-US"/>
-              </w:rPr>
-              <w:t>endif</w:t>
-            </w:r>
-            <w:proofErr w:type="spellEnd"/>
-            <w:r>
-              <w:rPr>
-                <w:bCs/>
-                <w:sz w:val="22"/>
-                <w:szCs w:val="22"/>
-                <w:lang w:val="en-US"/>
-              </w:rPr>
-              <w:t xml:space="preserve"> %}</w:t>
+              <w:t xml:space="preserve"> endif %}</w:t>
             </w:r>
           </w:p>
         </w:tc>
@@ -11878,16 +11686,7 @@
                 <w:szCs w:val="22"/>
                 <w:lang w:val="en-US"/>
               </w:rPr>
-              <w:t>if</w:t>
-            </w:r>
-            <w:r>
-              <w:rPr>
-                <w:bCs/>
-                <w:sz w:val="22"/>
-                <w:szCs w:val="22"/>
-                <w:lang w:val="en-US"/>
-              </w:rPr>
-              <w:t xml:space="preserve"> SUBPARCEL_GENERAL</w:t>
+              <w:t>if SUBPARCEL_GENERAL</w:t>
             </w:r>
             <w:r>
               <w:rPr>
@@ -11928,7 +11727,7 @@
                 <w:lang w:val="en-US"/>
               </w:rPr>
             </w:pPr>
-            <w:bookmarkStart w:id="16" w:name="OLE_LINK14"/>
+            <w:bookmarkStart w:id="17" w:name="OLE_LINK14"/>
             <w:r>
               <w:rPr>
                 <w:bCs/>
@@ -11976,7 +11775,7 @@
               </w:rPr>
               <w:t xml:space="preserve"> %}</w:t>
             </w:r>
-            <w:bookmarkEnd w:id="16"/>
+            <w:bookmarkEnd w:id="17"/>
           </w:p>
         </w:tc>
       </w:tr>
@@ -12002,13 +11801,23 @@
                 <w:szCs w:val="20"/>
               </w:rPr>
             </w:pPr>
-            <w:r>
-              <w:rPr>
-                <w:sz w:val="20"/>
-                <w:szCs w:val="20"/>
-                <w:lang w:val="en-US"/>
-              </w:rPr>
-              <w:t>{{ item.id }}</w:t>
+            <w:proofErr w:type="gramStart"/>
+            <w:r>
+              <w:rPr>
+                <w:sz w:val="20"/>
+                <w:szCs w:val="20"/>
+                <w:lang w:val="en-US"/>
+              </w:rPr>
+              <w:t>{{ item.id</w:t>
+            </w:r>
+            <w:proofErr w:type="gramEnd"/>
+            <w:r>
+              <w:rPr>
+                <w:sz w:val="20"/>
+                <w:szCs w:val="20"/>
+                <w:lang w:val="en-US"/>
+              </w:rPr>
+              <w:t xml:space="preserve"> }}</w:t>
             </w:r>
           </w:p>
         </w:tc>
@@ -12475,7 +12284,7 @@
                 <w:lang w:val="en-US"/>
               </w:rPr>
             </w:pPr>
-            <w:bookmarkStart w:id="17" w:name="OLE_LINK5"/>
+            <w:bookmarkStart w:id="18" w:name="OLE_LINK5"/>
             <w:r>
               <w:rPr>
                 <w:bCs/>
@@ -12503,17 +12312,7 @@
                 <w:szCs w:val="22"/>
                 <w:lang w:val="en-US"/>
               </w:rPr>
-              <w:t xml:space="preserve"> </w:t>
-            </w:r>
-            <w:proofErr w:type="spellStart"/>
-            <w:r>
-              <w:rPr>
-                <w:bCs/>
-                <w:sz w:val="22"/>
-                <w:szCs w:val="22"/>
-                <w:lang w:val="en-US"/>
-              </w:rPr>
-              <w:t>end</w:t>
+              <w:t xml:space="preserve"> end</w:t>
             </w:r>
             <w:r>
               <w:rPr>
@@ -12524,7 +12323,6 @@
               </w:rPr>
               <w:t>if</w:t>
             </w:r>
-            <w:proofErr w:type="spellEnd"/>
             <w:r>
               <w:rPr>
                 <w:bCs/>
@@ -12534,7 +12332,7 @@
               </w:rPr>
               <w:t xml:space="preserve"> %}</w:t>
             </w:r>
-            <w:bookmarkEnd w:id="17"/>
+            <w:bookmarkEnd w:id="18"/>
           </w:p>
         </w:tc>
       </w:tr>
@@ -12679,8 +12477,6 @@
           <w:lang w:val="en-US"/>
         </w:rPr>
       </w:pPr>
-      <w:bookmarkStart w:id="18" w:name="_GoBack"/>
-      <w:bookmarkEnd w:id="18"/>
     </w:p>
     <w:sectPr>
       <w:footerReference w:type="even" r:id="rId7"/>
@@ -12696,7 +12492,7 @@
 </file>
 
 <file path=word/endnotes.xml><?xml version="1.0" encoding="utf-8"?>
-<w:endnotes xmlns:wpc="http://schemas.microsoft.com/office/word/2010/wordprocessingCanvas" xmlns:mc="http://schemas.openxmlformats.org/markup-compatibility/2006" xmlns:o="urn:schemas-microsoft-com:office:office" xmlns:r="http://schemas.openxmlformats.org/officeDocument/2006/relationships" xmlns:m="http://schemas.openxmlformats.org/officeDocument/2006/math" xmlns:v="urn:schemas-microsoft-com:vml" xmlns:wp14="http://schemas.microsoft.com/office/word/2010/wordprocessingDrawing" xmlns:wp="http://schemas.openxmlformats.org/drawingml/2006/wordprocessingDrawing" xmlns:w10="urn:schemas-microsoft-com:office:word" xmlns:w="http://schemas.openxmlformats.org/wordprocessingml/2006/main" xmlns:w14="http://schemas.microsoft.com/office/word/2010/wordml" xmlns:w15="http://schemas.microsoft.com/office/word/2012/wordml" xmlns:wpg="http://schemas.microsoft.com/office/word/2010/wordprocessingGroup" xmlns:wpi="http://schemas.microsoft.com/office/word/2010/wordprocessingInk" xmlns:wne="http://schemas.microsoft.com/office/word/2006/wordml" xmlns:wps="http://schemas.microsoft.com/office/word/2010/wordprocessingShape" mc:Ignorable="w14 w15 wp14">
+<w:endnotes xmlns:wpc="http://schemas.microsoft.com/office/word/2010/wordprocessingCanvas" xmlns:cx="http://schemas.microsoft.com/office/drawing/2014/chartex" xmlns:cx1="http://schemas.microsoft.com/office/drawing/2015/9/8/chartex" xmlns:cx2="http://schemas.microsoft.com/office/drawing/2015/10/21/chartex" xmlns:cx3="http://schemas.microsoft.com/office/drawing/2016/5/9/chartex" xmlns:cx4="http://schemas.microsoft.com/office/drawing/2016/5/10/chartex" xmlns:cx5="http://schemas.microsoft.com/office/drawing/2016/5/11/chartex" xmlns:cx6="http://schemas.microsoft.com/office/drawing/2016/5/12/chartex" xmlns:cx7="http://schemas.microsoft.com/office/drawing/2016/5/13/chartex" xmlns:cx8="http://schemas.microsoft.com/office/drawing/2016/5/14/chartex" xmlns:mc="http://schemas.openxmlformats.org/markup-compatibility/2006" xmlns:aink="http://schemas.microsoft.com/office/drawing/2016/ink" xmlns:am3d="http://schemas.microsoft.com/office/drawing/2017/model3d" xmlns:o="urn:schemas-microsoft-com:office:office" xmlns:r="http://schemas.openxmlformats.org/officeDocument/2006/relationships" xmlns:m="http://schemas.openxmlformats.org/officeDocument/2006/math" xmlns:v="urn:schemas-microsoft-com:vml" xmlns:wp14="http://schemas.microsoft.com/office/word/2010/wordprocessingDrawing" xmlns:wp="http://schemas.openxmlformats.org/drawingml/2006/wordprocessingDrawing" xmlns:w10="urn:schemas-microsoft-com:office:word" xmlns:w="http://schemas.openxmlformats.org/wordprocessingml/2006/main" xmlns:w14="http://schemas.microsoft.com/office/word/2010/wordml" xmlns:w15="http://schemas.microsoft.com/office/word/2012/wordml" xmlns:w16cid="http://schemas.microsoft.com/office/word/2016/wordml/cid" xmlns:w16se="http://schemas.microsoft.com/office/word/2015/wordml/symex" xmlns:wpg="http://schemas.microsoft.com/office/word/2010/wordprocessingGroup" xmlns:wpi="http://schemas.microsoft.com/office/word/2010/wordprocessingInk" xmlns:wne="http://schemas.microsoft.com/office/word/2006/wordml" xmlns:wps="http://schemas.microsoft.com/office/word/2010/wordprocessingShape" mc:Ignorable="w14 w15 w16se w16cid wp14">
   <w:endnote w:type="separator" w:id="-1">
     <w:p>
       <w:r>
@@ -12715,7 +12511,7 @@
 </file>
 
 <file path=word/footer1.xml><?xml version="1.0" encoding="utf-8"?>
-<w:ftr xmlns:wpc="http://schemas.microsoft.com/office/word/2010/wordprocessingCanvas" xmlns:mc="http://schemas.openxmlformats.org/markup-compatibility/2006" xmlns:o="urn:schemas-microsoft-com:office:office" xmlns:r="http://schemas.openxmlformats.org/officeDocument/2006/relationships" xmlns:m="http://schemas.openxmlformats.org/officeDocument/2006/math" xmlns:v="urn:schemas-microsoft-com:vml" xmlns:wp14="http://schemas.microsoft.com/office/word/2010/wordprocessingDrawing" xmlns:wp="http://schemas.openxmlformats.org/drawingml/2006/wordprocessingDrawing" xmlns:w10="urn:schemas-microsoft-com:office:word" xmlns:w="http://schemas.openxmlformats.org/wordprocessingml/2006/main" xmlns:w14="http://schemas.microsoft.com/office/word/2010/wordml" xmlns:w15="http://schemas.microsoft.com/office/word/2012/wordml" xmlns:wpg="http://schemas.microsoft.com/office/word/2010/wordprocessingGroup" xmlns:wpi="http://schemas.microsoft.com/office/word/2010/wordprocessingInk" xmlns:wne="http://schemas.microsoft.com/office/word/2006/wordml" xmlns:wps="http://schemas.microsoft.com/office/word/2010/wordprocessingShape" mc:Ignorable="w14 w15 wp14">
+<w:ftr xmlns:wpc="http://schemas.microsoft.com/office/word/2010/wordprocessingCanvas" xmlns:cx="http://schemas.microsoft.com/office/drawing/2014/chartex" xmlns:cx1="http://schemas.microsoft.com/office/drawing/2015/9/8/chartex" xmlns:cx2="http://schemas.microsoft.com/office/drawing/2015/10/21/chartex" xmlns:cx3="http://schemas.microsoft.com/office/drawing/2016/5/9/chartex" xmlns:cx4="http://schemas.microsoft.com/office/drawing/2016/5/10/chartex" xmlns:cx5="http://schemas.microsoft.com/office/drawing/2016/5/11/chartex" xmlns:cx6="http://schemas.microsoft.com/office/drawing/2016/5/12/chartex" xmlns:cx7="http://schemas.microsoft.com/office/drawing/2016/5/13/chartex" xmlns:cx8="http://schemas.microsoft.com/office/drawing/2016/5/14/chartex" xmlns:mc="http://schemas.openxmlformats.org/markup-compatibility/2006" xmlns:aink="http://schemas.microsoft.com/office/drawing/2016/ink" xmlns:am3d="http://schemas.microsoft.com/office/drawing/2017/model3d" xmlns:o="urn:schemas-microsoft-com:office:office" xmlns:r="http://schemas.openxmlformats.org/officeDocument/2006/relationships" xmlns:m="http://schemas.openxmlformats.org/officeDocument/2006/math" xmlns:v="urn:schemas-microsoft-com:vml" xmlns:wp14="http://schemas.microsoft.com/office/word/2010/wordprocessingDrawing" xmlns:wp="http://schemas.openxmlformats.org/drawingml/2006/wordprocessingDrawing" xmlns:w10="urn:schemas-microsoft-com:office:word" xmlns:w="http://schemas.openxmlformats.org/wordprocessingml/2006/main" xmlns:w14="http://schemas.microsoft.com/office/word/2010/wordml" xmlns:w15="http://schemas.microsoft.com/office/word/2012/wordml" xmlns:w16cid="http://schemas.microsoft.com/office/word/2016/wordml/cid" xmlns:w16se="http://schemas.microsoft.com/office/word/2015/wordml/symex" xmlns:wpg="http://schemas.microsoft.com/office/word/2010/wordprocessingGroup" xmlns:wpi="http://schemas.microsoft.com/office/word/2010/wordprocessingInk" xmlns:wne="http://schemas.microsoft.com/office/word/2006/wordml" xmlns:wps="http://schemas.microsoft.com/office/word/2010/wordprocessingShape" mc:Ignorable="w14 w15 w16se w16cid wp14">
   <w:p>
     <w:pPr>
       <w:pStyle w:val="a4"/>
@@ -12753,7 +12549,7 @@
 </file>
 
 <file path=word/footer2.xml><?xml version="1.0" encoding="utf-8"?>
-<w:ftr xmlns:wpc="http://schemas.microsoft.com/office/word/2010/wordprocessingCanvas" xmlns:mc="http://schemas.openxmlformats.org/markup-compatibility/2006" xmlns:o="urn:schemas-microsoft-com:office:office" xmlns:r="http://schemas.openxmlformats.org/officeDocument/2006/relationships" xmlns:m="http://schemas.openxmlformats.org/officeDocument/2006/math" xmlns:v="urn:schemas-microsoft-com:vml" xmlns:wp14="http://schemas.microsoft.com/office/word/2010/wordprocessingDrawing" xmlns:wp="http://schemas.openxmlformats.org/drawingml/2006/wordprocessingDrawing" xmlns:w10="urn:schemas-microsoft-com:office:word" xmlns:w="http://schemas.openxmlformats.org/wordprocessingml/2006/main" xmlns:w14="http://schemas.microsoft.com/office/word/2010/wordml" xmlns:w15="http://schemas.microsoft.com/office/word/2012/wordml" xmlns:wpg="http://schemas.microsoft.com/office/word/2010/wordprocessingGroup" xmlns:wpi="http://schemas.microsoft.com/office/word/2010/wordprocessingInk" xmlns:wne="http://schemas.microsoft.com/office/word/2006/wordml" xmlns:wps="http://schemas.microsoft.com/office/word/2010/wordprocessingShape" mc:Ignorable="w14 w15 wp14">
+<w:ftr xmlns:wpc="http://schemas.microsoft.com/office/word/2010/wordprocessingCanvas" xmlns:cx="http://schemas.microsoft.com/office/drawing/2014/chartex" xmlns:cx1="http://schemas.microsoft.com/office/drawing/2015/9/8/chartex" xmlns:cx2="http://schemas.microsoft.com/office/drawing/2015/10/21/chartex" xmlns:cx3="http://schemas.microsoft.com/office/drawing/2016/5/9/chartex" xmlns:cx4="http://schemas.microsoft.com/office/drawing/2016/5/10/chartex" xmlns:cx5="http://schemas.microsoft.com/office/drawing/2016/5/11/chartex" xmlns:cx6="http://schemas.microsoft.com/office/drawing/2016/5/12/chartex" xmlns:cx7="http://schemas.microsoft.com/office/drawing/2016/5/13/chartex" xmlns:cx8="http://schemas.microsoft.com/office/drawing/2016/5/14/chartex" xmlns:mc="http://schemas.openxmlformats.org/markup-compatibility/2006" xmlns:aink="http://schemas.microsoft.com/office/drawing/2016/ink" xmlns:am3d="http://schemas.microsoft.com/office/drawing/2017/model3d" xmlns:o="urn:schemas-microsoft-com:office:office" xmlns:r="http://schemas.openxmlformats.org/officeDocument/2006/relationships" xmlns:m="http://schemas.openxmlformats.org/officeDocument/2006/math" xmlns:v="urn:schemas-microsoft-com:vml" xmlns:wp14="http://schemas.microsoft.com/office/word/2010/wordprocessingDrawing" xmlns:wp="http://schemas.openxmlformats.org/drawingml/2006/wordprocessingDrawing" xmlns:w10="urn:schemas-microsoft-com:office:word" xmlns:w="http://schemas.openxmlformats.org/wordprocessingml/2006/main" xmlns:w14="http://schemas.microsoft.com/office/word/2010/wordml" xmlns:w15="http://schemas.microsoft.com/office/word/2012/wordml" xmlns:w16cid="http://schemas.microsoft.com/office/word/2016/wordml/cid" xmlns:w16se="http://schemas.microsoft.com/office/word/2015/wordml/symex" xmlns:wpg="http://schemas.microsoft.com/office/word/2010/wordprocessingGroup" xmlns:wpi="http://schemas.microsoft.com/office/word/2010/wordprocessingInk" xmlns:wne="http://schemas.microsoft.com/office/word/2006/wordml" xmlns:wps="http://schemas.microsoft.com/office/word/2010/wordprocessingShape" mc:Ignorable="w14 w15 w16se w16cid wp14">
   <w:p>
     <w:pPr>
       <w:pStyle w:val="a4"/>
@@ -12764,7 +12560,7 @@
 </file>
 
 <file path=word/footnotes.xml><?xml version="1.0" encoding="utf-8"?>
-<w:footnotes xmlns:wpc="http://schemas.microsoft.com/office/word/2010/wordprocessingCanvas" xmlns:mc="http://schemas.openxmlformats.org/markup-compatibility/2006" xmlns:o="urn:schemas-microsoft-com:office:office" xmlns:r="http://schemas.openxmlformats.org/officeDocument/2006/relationships" xmlns:m="http://schemas.openxmlformats.org/officeDocument/2006/math" xmlns:v="urn:schemas-microsoft-com:vml" xmlns:wp14="http://schemas.microsoft.com/office/word/2010/wordprocessingDrawing" xmlns:wp="http://schemas.openxmlformats.org/drawingml/2006/wordprocessingDrawing" xmlns:w10="urn:schemas-microsoft-com:office:word" xmlns:w="http://schemas.openxmlformats.org/wordprocessingml/2006/main" xmlns:w14="http://schemas.microsoft.com/office/word/2010/wordml" xmlns:w15="http://schemas.microsoft.com/office/word/2012/wordml" xmlns:wpg="http://schemas.microsoft.com/office/word/2010/wordprocessingGroup" xmlns:wpi="http://schemas.microsoft.com/office/word/2010/wordprocessingInk" xmlns:wne="http://schemas.microsoft.com/office/word/2006/wordml" xmlns:wps="http://schemas.microsoft.com/office/word/2010/wordprocessingShape" mc:Ignorable="w14 w15 wp14">
+<w:footnotes xmlns:wpc="http://schemas.microsoft.com/office/word/2010/wordprocessingCanvas" xmlns:cx="http://schemas.microsoft.com/office/drawing/2014/chartex" xmlns:cx1="http://schemas.microsoft.com/office/drawing/2015/9/8/chartex" xmlns:cx2="http://schemas.microsoft.com/office/drawing/2015/10/21/chartex" xmlns:cx3="http://schemas.microsoft.com/office/drawing/2016/5/9/chartex" xmlns:cx4="http://schemas.microsoft.com/office/drawing/2016/5/10/chartex" xmlns:cx5="http://schemas.microsoft.com/office/drawing/2016/5/11/chartex" xmlns:cx6="http://schemas.microsoft.com/office/drawing/2016/5/12/chartex" xmlns:cx7="http://schemas.microsoft.com/office/drawing/2016/5/13/chartex" xmlns:cx8="http://schemas.microsoft.com/office/drawing/2016/5/14/chartex" xmlns:mc="http://schemas.openxmlformats.org/markup-compatibility/2006" xmlns:aink="http://schemas.microsoft.com/office/drawing/2016/ink" xmlns:am3d="http://schemas.microsoft.com/office/drawing/2017/model3d" xmlns:o="urn:schemas-microsoft-com:office:office" xmlns:r="http://schemas.openxmlformats.org/officeDocument/2006/relationships" xmlns:m="http://schemas.openxmlformats.org/officeDocument/2006/math" xmlns:v="urn:schemas-microsoft-com:vml" xmlns:wp14="http://schemas.microsoft.com/office/word/2010/wordprocessingDrawing" xmlns:wp="http://schemas.openxmlformats.org/drawingml/2006/wordprocessingDrawing" xmlns:w10="urn:schemas-microsoft-com:office:word" xmlns:w="http://schemas.openxmlformats.org/wordprocessingml/2006/main" xmlns:w14="http://schemas.microsoft.com/office/word/2010/wordml" xmlns:w15="http://schemas.microsoft.com/office/word/2012/wordml" xmlns:w16cid="http://schemas.microsoft.com/office/word/2016/wordml/cid" xmlns:w16se="http://schemas.microsoft.com/office/word/2015/wordml/symex" xmlns:wpg="http://schemas.microsoft.com/office/word/2010/wordprocessingGroup" xmlns:wpi="http://schemas.microsoft.com/office/word/2010/wordprocessingInk" xmlns:wne="http://schemas.microsoft.com/office/word/2006/wordml" xmlns:wps="http://schemas.microsoft.com/office/word/2010/wordprocessingShape" mc:Ignorable="w14 w15 w16se w16cid wp14">
   <w:footnote w:type="separator" w:id="-1">
     <w:p>
       <w:r>
@@ -12783,7 +12579,7 @@
 </file>
 
 <file path=word/numbering.xml><?xml version="1.0" encoding="utf-8"?>
-<w:numbering xmlns:wpc="http://schemas.microsoft.com/office/word/2010/wordprocessingCanvas" xmlns:mc="http://schemas.openxmlformats.org/markup-compatibility/2006" xmlns:o="urn:schemas-microsoft-com:office:office" xmlns:r="http://schemas.openxmlformats.org/officeDocument/2006/relationships" xmlns:m="http://schemas.openxmlformats.org/officeDocument/2006/math" xmlns:v="urn:schemas-microsoft-com:vml" xmlns:wp14="http://schemas.microsoft.com/office/word/2010/wordprocessingDrawing" xmlns:wp="http://schemas.openxmlformats.org/drawingml/2006/wordprocessingDrawing" xmlns:w10="urn:schemas-microsoft-com:office:word" xmlns:w="http://schemas.openxmlformats.org/wordprocessingml/2006/main" xmlns:w14="http://schemas.microsoft.com/office/word/2010/wordml" xmlns:w15="http://schemas.microsoft.com/office/word/2012/wordml" xmlns:wpg="http://schemas.microsoft.com/office/word/2010/wordprocessingGroup" xmlns:wpi="http://schemas.microsoft.com/office/word/2010/wordprocessingInk" xmlns:wne="http://schemas.microsoft.com/office/word/2006/wordml" xmlns:wps="http://schemas.microsoft.com/office/word/2010/wordprocessingShape" mc:Ignorable="w14 w15 wp14">
+<w:numbering xmlns:wpc="http://schemas.microsoft.com/office/word/2010/wordprocessingCanvas" xmlns:cx="http://schemas.microsoft.com/office/drawing/2014/chartex" xmlns:cx1="http://schemas.microsoft.com/office/drawing/2015/9/8/chartex" xmlns:cx2="http://schemas.microsoft.com/office/drawing/2015/10/21/chartex" xmlns:cx3="http://schemas.microsoft.com/office/drawing/2016/5/9/chartex" xmlns:cx4="http://schemas.microsoft.com/office/drawing/2016/5/10/chartex" xmlns:cx5="http://schemas.microsoft.com/office/drawing/2016/5/11/chartex" xmlns:cx6="http://schemas.microsoft.com/office/drawing/2016/5/12/chartex" xmlns:cx7="http://schemas.microsoft.com/office/drawing/2016/5/13/chartex" xmlns:cx8="http://schemas.microsoft.com/office/drawing/2016/5/14/chartex" xmlns:mc="http://schemas.openxmlformats.org/markup-compatibility/2006" xmlns:aink="http://schemas.microsoft.com/office/drawing/2016/ink" xmlns:am3d="http://schemas.microsoft.com/office/drawing/2017/model3d" xmlns:o="urn:schemas-microsoft-com:office:office" xmlns:r="http://schemas.openxmlformats.org/officeDocument/2006/relationships" xmlns:m="http://schemas.openxmlformats.org/officeDocument/2006/math" xmlns:v="urn:schemas-microsoft-com:vml" xmlns:wp14="http://schemas.microsoft.com/office/word/2010/wordprocessingDrawing" xmlns:wp="http://schemas.openxmlformats.org/drawingml/2006/wordprocessingDrawing" xmlns:w10="urn:schemas-microsoft-com:office:word" xmlns:w="http://schemas.openxmlformats.org/wordprocessingml/2006/main" xmlns:w14="http://schemas.microsoft.com/office/word/2010/wordml" xmlns:w15="http://schemas.microsoft.com/office/word/2012/wordml" xmlns:w16cid="http://schemas.microsoft.com/office/word/2016/wordml/cid" xmlns:w16se="http://schemas.microsoft.com/office/word/2015/wordml/symex" xmlns:wpg="http://schemas.microsoft.com/office/word/2010/wordprocessingGroup" xmlns:wpi="http://schemas.microsoft.com/office/word/2010/wordprocessingInk" xmlns:wne="http://schemas.microsoft.com/office/word/2006/wordml" xmlns:wps="http://schemas.microsoft.com/office/word/2010/wordprocessingShape" mc:Ignorable="w14 w15 w16se w16cid wp14">
   <w:abstractNum w:abstractNumId="0" w15:restartNumberingAfterBreak="0">
     <w:nsid w:val="081B34B0"/>
     <w:multiLevelType w:val="hybridMultilevel"/>
@@ -18279,7 +18075,7 @@
 </file>
 
 <file path=word/styles.xml><?xml version="1.0" encoding="utf-8"?>
-<w:styles xmlns:mc="http://schemas.openxmlformats.org/markup-compatibility/2006" xmlns:r="http://schemas.openxmlformats.org/officeDocument/2006/relationships" xmlns:w="http://schemas.openxmlformats.org/wordprocessingml/2006/main" xmlns:w14="http://schemas.microsoft.com/office/word/2010/wordml" xmlns:w15="http://schemas.microsoft.com/office/word/2012/wordml" mc:Ignorable="w14 w15">
+<w:styles xmlns:mc="http://schemas.openxmlformats.org/markup-compatibility/2006" xmlns:r="http://schemas.openxmlformats.org/officeDocument/2006/relationships" xmlns:w="http://schemas.openxmlformats.org/wordprocessingml/2006/main" xmlns:w14="http://schemas.microsoft.com/office/word/2010/wordml" xmlns:w15="http://schemas.microsoft.com/office/word/2012/wordml" xmlns:w16cid="http://schemas.microsoft.com/office/word/2016/wordml/cid" xmlns:w16se="http://schemas.microsoft.com/office/word/2015/wordml/symex" mc:Ignorable="w14 w15 w16se w16cid">
   <w:docDefaults>
     <w:rPrDefault>
       <w:rPr>
@@ -18289,7 +18085,7 @@
     </w:rPrDefault>
     <w:pPrDefault/>
   </w:docDefaults>
-  <w:latentStyles w:defLockedState="0" w:defUIPriority="0" w:defSemiHidden="0" w:defUnhideWhenUsed="0" w:defQFormat="0" w:count="371">
+  <w:latentStyles w:defLockedState="0" w:defUIPriority="0" w:defSemiHidden="0" w:defUnhideWhenUsed="0" w:defQFormat="0" w:count="375">
     <w:lsdException w:name="Normal" w:qFormat="1"/>
     <w:lsdException w:name="heading 1" w:qFormat="1"/>
     <w:lsdException w:name="heading 2" w:semiHidden="1" w:unhideWhenUsed="1" w:qFormat="1"/>
@@ -18306,7 +18102,6 @@
     <w:lsdException w:name="Strong" w:qFormat="1"/>
     <w:lsdException w:name="Emphasis" w:qFormat="1"/>
     <w:lsdException w:name="HTML Preformatted" w:semiHidden="1" w:unhideWhenUsed="1"/>
-    <w:lsdException w:name="Normal Table" w:semiHidden="1" w:unhideWhenUsed="1"/>
     <w:lsdException w:name="No List" w:semiHidden="1" w:unhideWhenUsed="1"/>
     <w:lsdException w:name="Outline List 1" w:semiHidden="1" w:unhideWhenUsed="1"/>
     <w:lsdException w:name="Outline List 2" w:semiHidden="1" w:unhideWhenUsed="1"/>
@@ -18349,10 +18144,8 @@
     <w:lsdException w:name="Table Elegant" w:semiHidden="1" w:unhideWhenUsed="1"/>
     <w:lsdException w:name="Table Professional" w:semiHidden="1" w:unhideWhenUsed="1"/>
     <w:lsdException w:name="Table Subtle 1" w:semiHidden="1" w:unhideWhenUsed="1"/>
-    <w:lsdException w:name="Table Subtle 2" w:semiHidden="1" w:unhideWhenUsed="1"/>
     <w:lsdException w:name="Table Web 1" w:semiHidden="1" w:unhideWhenUsed="1"/>
     <w:lsdException w:name="Table Web 2" w:semiHidden="1" w:unhideWhenUsed="1"/>
-    <w:lsdException w:name="Table Web 3" w:semiHidden="1" w:unhideWhenUsed="1"/>
     <w:lsdException w:name="Table Theme" w:semiHidden="1" w:unhideWhenUsed="1"/>
     <w:lsdException w:name="Placeholder Text" w:semiHidden="1" w:uiPriority="99"/>
     <w:lsdException w:name="No Spacing" w:uiPriority="1" w:qFormat="1"/>
@@ -18569,6 +18362,10 @@
     <w:lsdException w:name="List Table 5 Dark Accent 6" w:uiPriority="50"/>
     <w:lsdException w:name="List Table 6 Colorful Accent 6" w:uiPriority="51"/>
     <w:lsdException w:name="List Table 7 Colorful Accent 6" w:uiPriority="52"/>
+    <w:lsdException w:name="Mention" w:semiHidden="1" w:uiPriority="99" w:unhideWhenUsed="1"/>
+    <w:lsdException w:name="Smart Hyperlink" w:semiHidden="1" w:uiPriority="99" w:unhideWhenUsed="1"/>
+    <w:lsdException w:name="Hashtag" w:semiHidden="1" w:uiPriority="99" w:unhideWhenUsed="1"/>
+    <w:lsdException w:name="Unresolved Mention" w:semiHidden="1" w:uiPriority="99" w:unhideWhenUsed="1"/>
   </w:latentStyles>
   <w:style w:type="paragraph" w:default="1" w:styleId="a">
     <w:name w:val="Normal"/>

</xml_diff>